<commit_message>
Renamed Form1 to FormMain.
</commit_message>
<xml_diff>
--- a/Kinkor_A12B0082P_BP.docx
+++ b/Kinkor_A12B0082P_BP.docx
@@ -42405,7 +42405,13 @@
         <w:t>C</w:t>
       </w:r>
       <w:r>
-        <w:t xml:space="preserve">ílem bylo vytvořit intuitivní program, rozhodl jsem se tedy pro vytvoření GUI aplikace. Měla by umožňovat snadné přidávání a </w:t>
+        <w:t>ílem bylo vytvořit intuitivní program, rozhodl jsem se tedy pro vytvoření aplikace</w:t>
+      </w:r>
+      <w:r>
+        <w:t xml:space="preserve"> s grafickým uživatelským rozhraním</w:t>
+      </w:r>
+      <w:r>
+        <w:t xml:space="preserve">. Měla by umožňovat snadné přidávání a </w:t>
       </w:r>
       <w:proofErr w:type="gramStart"/>
       <w:r>
@@ -42421,7 +42427,10 @@
       </w:r>
       <w:proofErr w:type="spellEnd"/>
       <w:r>
-        <w:t xml:space="preserve"> a generování mostů pro jejich kombinaci. Měla by tedy ke každé </w:t>
+        <w:t xml:space="preserve"> a generování mostů pro jejich kombinaci</w:t>
+      </w:r>
+      <w:r>
+        <w:t xml:space="preserve"> (tj. generovat mosty pro více </w:t>
       </w:r>
       <w:proofErr w:type="spellStart"/>
       <w:r>
@@ -42429,7 +42438,33 @@
       </w:r>
       <w:proofErr w:type="spellEnd"/>
       <w:r>
-        <w:t xml:space="preserve"> zobrazit přehled jejích součástí a umožnit jejich výběr. Uživatele by měla informovat o dokončení nebo chybě během tvorby mostů.</w:t>
+        <w:t xml:space="preserve"> najednou)</w:t>
+      </w:r>
+      <w:r>
+        <w:t xml:space="preserve">. </w:t>
+      </w:r>
+      <w:r>
+        <w:t>K</w:t>
+      </w:r>
+      <w:r>
+        <w:t xml:space="preserve">e každé </w:t>
+      </w:r>
+      <w:proofErr w:type="spellStart"/>
+      <w:r>
+        <w:t>assembly</w:t>
+      </w:r>
+      <w:proofErr w:type="spellEnd"/>
+      <w:r>
+        <w:t xml:space="preserve"> by měla zobrazovat</w:t>
+      </w:r>
+      <w:r>
+        <w:t xml:space="preserve"> přehled součástí a umožnit jejich výběr. Uživatele by měla informovat o dokončení nebo chybě během </w:t>
+      </w:r>
+      <w:r>
+        <w:t>generování</w:t>
+      </w:r>
+      <w:r>
+        <w:t xml:space="preserve"> mostů.</w:t>
       </w:r>
     </w:p>
     <w:p>
@@ -42494,32 +42529,35 @@
     </w:p>
     <w:p>
       <w:r>
-        <w:t>Dále rozhraní obsahuje textové pole spolu s tlačítkem pro výběr výstupní cesty (tj. kam budou soubory mostu uloženy) a</w:t>
-      </w:r>
-      <w:r>
-        <w:t xml:space="preserve"> tlačítka pro přidání a odebrání </w:t>
-      </w:r>
-      <w:proofErr w:type="spellStart"/>
-      <w:r>
-        <w:t>assembly</w:t>
-      </w:r>
-      <w:proofErr w:type="spellEnd"/>
-      <w:r>
-        <w:t xml:space="preserve"> a spuštění generování.</w:t>
-      </w:r>
-      <w:r>
-        <w:t xml:space="preserve"> </w:t>
-      </w:r>
-      <w:proofErr w:type="spellStart"/>
-      <w:r>
-        <w:t>Assembly</w:t>
-      </w:r>
-      <w:proofErr w:type="spellEnd"/>
-      <w:r>
-        <w:t xml:space="preserve"> je možné přidat také přetažením příslušného souboru na okno nástroje.</w:t>
+        <w:t>Dále rozhraní obsahuje textové pole spolu s tlačítkem pro výběr výstupní cesty (tj. kam budou sou</w:t>
       </w:r>
       <w:bookmarkStart w:id="51" w:name="_GoBack"/>
       <w:bookmarkEnd w:id="51"/>
+      <w:r>
+        <w:t>bory mostu uloženy) a</w:t>
+      </w:r>
+      <w:r>
+        <w:t xml:space="preserve"> tlačítka pro přidání a odebrání </w:t>
+      </w:r>
+      <w:proofErr w:type="spellStart"/>
+      <w:r>
+        <w:t>assembly</w:t>
+      </w:r>
+      <w:proofErr w:type="spellEnd"/>
+      <w:r>
+        <w:t xml:space="preserve"> a spuštění generování.</w:t>
+      </w:r>
+      <w:r>
+        <w:t xml:space="preserve"> </w:t>
+      </w:r>
+      <w:proofErr w:type="spellStart"/>
+      <w:r>
+        <w:t>Assembly</w:t>
+      </w:r>
+      <w:proofErr w:type="spellEnd"/>
+      <w:r>
+        <w:t xml:space="preserve"> je možné přidat také přetažením příslušného souboru na okno nástroje.</w:t>
+      </w:r>
     </w:p>
     <w:p>
       <w:pPr>
@@ -50838,7 +50876,7 @@
 </file>
 
 <file path=customXml/itemProps1.xml><?xml version="1.0" encoding="utf-8"?>
-<ds:datastoreItem xmlns:ds="http://schemas.openxmlformats.org/officeDocument/2006/customXml" ds:itemID="{44C68CD1-DB44-40F2-AB06-4B1131B5DF1A}">
+<ds:datastoreItem xmlns:ds="http://schemas.openxmlformats.org/officeDocument/2006/customXml" ds:itemID="{0618E179-B655-439E-BAEE-6D4D9D6E40A0}">
   <ds:schemaRefs>
     <ds:schemaRef ds:uri="http://schemas.openxmlformats.org/officeDocument/2006/bibliography"/>
   </ds:schemaRefs>

</xml_diff>